<commit_message>
Doc fonctionnel et technique + diagram sequence
</commit_message>
<xml_diff>
--- a/Documentation/Ecrit/01a_Cahier_des_charges01.docx
+++ b/Documentation/Ecrit/01a_Cahier_des_charges01.docx
@@ -263,8 +263,6 @@
         </w:rPr>
         <w:t>1</w:t>
       </w:r>
-      <w:bookmarkStart w:id="0" w:name="_GoBack"/>
-      <w:bookmarkEnd w:id="0"/>
       <w:r>
         <w:rPr>
           <w:sz w:val="24"/>
@@ -606,7 +604,13 @@
         <w:t xml:space="preserve">Pour améliorer les </w:t>
       </w:r>
       <w:r>
-        <w:t xml:space="preserve">procédures de réservations des salles de réunions au seins des bâtiments A et C, la M2L a exaucer les souhaits suivants : </w:t>
+        <w:t xml:space="preserve">procédures de réservations des salles de réunions au seins des bâtiments A et C, la M2L </w:t>
+      </w:r>
+      <w:r>
+        <w:t>à</w:t>
+      </w:r>
+      <w:r>
+        <w:t xml:space="preserve"> exaucer les souhaits suivants : </w:t>
       </w:r>
       <w:r>
         <w:t xml:space="preserve"> </w:t>
@@ -684,7 +688,19 @@
         <w:t xml:space="preserve">possède une application permettant la réservations </w:t>
       </w:r>
       <w:r>
-        <w:t>des salles du rez de chaussée</w:t>
+        <w:t>des salles du rez</w:t>
+      </w:r>
+      <w:r>
+        <w:t>-</w:t>
+      </w:r>
+      <w:r>
+        <w:t>de</w:t>
+      </w:r>
+      <w:r>
+        <w:t>-</w:t>
+      </w:r>
+      <w:r>
+        <w:t>chaussée</w:t>
       </w:r>
       <w:r>
         <w:t>.</w:t>
@@ -695,7 +711,13 @@
         <w:t>Cependant l</w:t>
       </w:r>
       <w:r>
-        <w:t>a M2L ne possède pas encore d’application permettant la réservation des salles de réunions présentes a chaque étages des bâtiments A et C.</w:t>
+        <w:t xml:space="preserve">a M2L ne possède pas encore d’application permettant la réservation des salles de réunions présentes </w:t>
+      </w:r>
+      <w:r>
+        <w:t>à</w:t>
+      </w:r>
+      <w:r>
+        <w:t xml:space="preserve"> chaque étages des bâtiments A et C.</w:t>
       </w:r>
     </w:p>
     <w:p>
@@ -748,7 +770,10 @@
         <w:t xml:space="preserve">Ce projet sera sous forme d’une application interne </w:t>
       </w:r>
       <w:r>
-        <w:t>a la M2L</w:t>
+        <w:t>à</w:t>
+      </w:r>
+      <w:r>
+        <w:t xml:space="preserve"> la M2L</w:t>
       </w:r>
       <w:r>
         <w:t xml:space="preserve">, développé pour des environnements </w:t>
@@ -1121,7 +1146,13 @@
         <w:t xml:space="preserve"> sur la technologie Windows Form dans le langage C#</w:t>
       </w:r>
       <w:r>
-        <w:t>. Le design n’a pas encore été décidé à ce stade. L’environnement natif est windows.</w:t>
+        <w:t xml:space="preserve">. Le design n’a pas encore été décidé à ce stade. L’environnement natif est </w:t>
+      </w:r>
+      <w:r>
+        <w:t>Windows</w:t>
+      </w:r>
+      <w:r>
+        <w:t>.</w:t>
       </w:r>
     </w:p>
     <w:p>
@@ -3182,7 +3213,19 @@
         <w:t xml:space="preserve"> de données</w:t>
       </w:r>
       <w:r>
-        <w:t>, elles seront traitée par les classe MySqlData de Windows Form.</w:t>
+        <w:t xml:space="preserve">, elles seront </w:t>
+      </w:r>
+      <w:r>
+        <w:t>traitées</w:t>
+      </w:r>
+      <w:r>
+        <w:t xml:space="preserve"> par les classe </w:t>
+      </w:r>
+      <w:r>
+        <w:t>MySQL Data</w:t>
+      </w:r>
+      <w:r>
+        <w:t xml:space="preserve"> de Windows Form.</w:t>
       </w:r>
       <w:r>
         <w:t xml:space="preserve"> </w:t>
@@ -3379,7 +3422,12 @@
         </w:numPr>
       </w:pPr>
       <w:r>
-        <w:t>Accessible au Technicien I.T.</w:t>
+        <w:t>Accessible au Technicie</w:t>
+      </w:r>
+      <w:bookmarkStart w:id="0" w:name="_GoBack"/>
+      <w:bookmarkEnd w:id="0"/>
+      <w:r>
+        <w:t>n I.T.</w:t>
       </w:r>
     </w:p>
     <w:p>

</xml_diff>